<commit_message>
final year report update
</commit_message>
<xml_diff>
--- a/written_report/report_content.docx
+++ b/written_report/report_content.docx
@@ -5250,47 +5250,1007 @@
     <w:p>
       <w:pPr>
         <w:pStyle w:val="Heading2"/>
-      </w:pPr>
-      <w:r>
-        <w:t xml:space="preserve">4.2 </w:t>
-      </w:r>
-      <w:r>
         <w:rPr>
           <w:rStyle w:val="Heading2Char"/>
           <w:b/>
         </w:rPr>
-        <w:t xml:space="preserve">Tools and </w:t>
+      </w:pPr>
+      <w:r>
+        <w:t xml:space="preserve">4.2 </w:t>
       </w:r>
       <w:r>
         <w:rPr>
           <w:rStyle w:val="Heading2Char"/>
           <w:b/>
         </w:rPr>
-        <w:t>M</w:t>
+        <w:t xml:space="preserve">Tools and </w:t>
       </w:r>
       <w:r>
         <w:rPr>
           <w:rStyle w:val="Heading2Char"/>
           <w:b/>
         </w:rPr>
-        <w:t xml:space="preserve">aterials </w:t>
+        <w:t>M</w:t>
       </w:r>
       <w:r>
         <w:rPr>
           <w:rStyle w:val="Heading2Char"/>
           <w:b/>
         </w:rPr>
-        <w:t>U</w:t>
+        <w:t xml:space="preserve">aterials </w:t>
       </w:r>
       <w:r>
         <w:rPr>
           <w:rStyle w:val="Heading2Char"/>
           <w:b/>
         </w:rPr>
+        <w:t>U</w:t>
+      </w:r>
+      <w:r>
+        <w:rPr>
+          <w:rStyle w:val="Heading2Char"/>
+          <w:b/>
+        </w:rPr>
         <w:t>sed</w:t>
+      </w:r>
+    </w:p>
+    <w:p>
+      <w:r>
+        <w:t>The tools and materials used in this work include proteus simulation tool, Arduino IDE,</w:t>
+      </w:r>
+      <w:r>
+        <w:t xml:space="preserve"> XAMPP </w:t>
+      </w:r>
+      <w:r>
+        <w:t xml:space="preserve">web server, GSM module, Arduino Uno board, bread board, jumper wires, a resistor, bulb, smoke sensor, temperature sensor, motion sensor, fan, buzzer, liquid level sensor, </w:t>
+      </w:r>
+      <w:r>
+        <w:t>liquid crystal display, I2C, SIM card</w:t>
+      </w:r>
+      <w:r>
+        <w:t>s</w:t>
+      </w:r>
+      <w:r>
+        <w:t xml:space="preserve">, an MTN 3G Modem, transistor, </w:t>
+      </w:r>
+      <w:proofErr w:type="spellStart"/>
+      <w:r>
+        <w:t>free</w:t>
+      </w:r>
+      <w:r>
+        <w:t xml:space="preserve"> </w:t>
+      </w:r>
+      <w:r>
+        <w:t>wheeling</w:t>
+      </w:r>
+      <w:proofErr w:type="spellEnd"/>
+      <w:r>
+        <w:t xml:space="preserve"> diode, </w:t>
+      </w:r>
+      <w:proofErr w:type="spellStart"/>
+      <w:r>
+        <w:t>leds</w:t>
+      </w:r>
+      <w:proofErr w:type="spellEnd"/>
+      <w:r>
+        <w:t xml:space="preserve">, Arduino serial cable, relay module, bulb holder, wires, </w:t>
+      </w:r>
+      <w:r>
+        <w:t>head plug</w:t>
+      </w:r>
+      <w:r>
+        <w:t>. The uses of the following tools and materials in this project are described below.</w:t>
+      </w:r>
+    </w:p>
+    <w:p>
+      <w:pPr>
+        <w:pStyle w:val="ListParagraph"/>
+        <w:numPr>
+          <w:ilvl w:val="0"/>
+          <w:numId w:val="12"/>
+        </w:numPr>
+        <w:rPr>
+          <w:b/>
+        </w:rPr>
+      </w:pPr>
+      <w:r>
+        <w:rPr>
+          <w:b/>
+        </w:rPr>
+        <w:t>Proteus Simulation Tool</w:t>
+      </w:r>
+    </w:p>
+    <w:p>
+      <w:pPr>
+        <w:rPr>
+          <w:rFonts w:cs="Times New Roman"/>
+          <w:szCs w:val="24"/>
+          <w:shd w:val="clear" w:color="auto" w:fill="FFFFFF"/>
+        </w:rPr>
+      </w:pPr>
+      <w:r>
+        <w:t>The Proteus Design Suite is a proprietary software tool suite used primarily for </w:t>
+      </w:r>
+      <w:hyperlink r:id="rId7" w:tooltip="Electronic design automation" w:history="1">
+        <w:r>
+          <w:rPr>
+            <w:rStyle w:val="Hyperlink"/>
+            <w:color w:val="auto"/>
+            <w:u w:val="none"/>
+          </w:rPr>
+          <w:t>electronic design automation</w:t>
+        </w:r>
+      </w:hyperlink>
+      <w:r>
+        <w:t xml:space="preserve">. </w:t>
+      </w:r>
+      <w:r>
+        <w:t>The software is used mainly by electronic </w:t>
+      </w:r>
+      <w:hyperlink r:id="rId8" w:tooltip="Design engineer" w:history="1">
+        <w:r>
+          <w:rPr>
+            <w:rStyle w:val="Hyperlink"/>
+            <w:color w:val="auto"/>
+            <w:u w:val="none"/>
+          </w:rPr>
+          <w:t>design engineers</w:t>
+        </w:r>
+      </w:hyperlink>
+      <w:r>
+        <w:t xml:space="preserve"> and technicians to </w:t>
+      </w:r>
+      <w:r>
+        <w:rPr>
+          <w:rFonts w:cs="Times New Roman"/>
+          <w:szCs w:val="24"/>
+        </w:rPr>
+        <w:t>create </w:t>
+      </w:r>
+      <w:hyperlink r:id="rId9" w:tooltip="Schematic" w:history="1">
+        <w:r>
+          <w:rPr>
+            <w:rStyle w:val="Hyperlink"/>
+            <w:rFonts w:cs="Times New Roman"/>
+            <w:color w:val="auto"/>
+            <w:szCs w:val="24"/>
+            <w:u w:val="none"/>
+          </w:rPr>
+          <w:t>schematics</w:t>
+        </w:r>
+      </w:hyperlink>
+      <w:r>
+        <w:rPr>
+          <w:rFonts w:cs="Times New Roman"/>
+          <w:szCs w:val="24"/>
+        </w:rPr>
+        <w:t> and electronic prints for manufacturing </w:t>
+      </w:r>
+      <w:hyperlink r:id="rId10" w:tooltip="Printed circuit board" w:history="1">
+        <w:r>
+          <w:rPr>
+            <w:rStyle w:val="Hyperlink"/>
+            <w:rFonts w:cs="Times New Roman"/>
+            <w:color w:val="auto"/>
+            <w:szCs w:val="24"/>
+            <w:u w:val="none"/>
+          </w:rPr>
+          <w:t>printed circuit boards</w:t>
+        </w:r>
+      </w:hyperlink>
+      <w:r>
+        <w:rPr>
+          <w:rFonts w:cs="Times New Roman"/>
+          <w:szCs w:val="24"/>
+          <w:shd w:val="clear" w:color="auto" w:fill="FFFFFF"/>
+        </w:rPr>
+        <w:t>.</w:t>
+      </w:r>
+      <w:r>
+        <w:rPr>
+          <w:rFonts w:cs="Times New Roman"/>
+          <w:szCs w:val="24"/>
+          <w:shd w:val="clear" w:color="auto" w:fill="FFFFFF"/>
+        </w:rPr>
+        <w:t xml:space="preserve"> Thus, this simulation tool was used to create schematic design for the implementation and manufacturing of the </w:t>
+      </w:r>
+      <w:r>
+        <w:rPr>
+          <w:rFonts w:cs="Times New Roman"/>
+          <w:szCs w:val="24"/>
+          <w:shd w:val="clear" w:color="auto" w:fill="FFFFFF"/>
+        </w:rPr>
+        <w:t>hardware part of</w:t>
+      </w:r>
+      <w:r>
+        <w:rPr>
+          <w:rFonts w:cs="Times New Roman"/>
+          <w:szCs w:val="24"/>
+          <w:shd w:val="clear" w:color="auto" w:fill="FFFFFF"/>
+        </w:rPr>
+        <w:t xml:space="preserve"> the project described above.</w:t>
+      </w:r>
+    </w:p>
+    <w:p>
+      <w:pPr>
+        <w:pStyle w:val="ListParagraph"/>
+        <w:numPr>
+          <w:ilvl w:val="0"/>
+          <w:numId w:val="12"/>
+        </w:numPr>
+        <w:rPr>
+          <w:rFonts w:cs="Times New Roman"/>
+          <w:b/>
+          <w:szCs w:val="24"/>
+          <w:shd w:val="clear" w:color="auto" w:fill="FFFFFF"/>
+        </w:rPr>
+      </w:pPr>
+      <w:r>
+        <w:rPr>
+          <w:rFonts w:cs="Times New Roman"/>
+          <w:b/>
+          <w:szCs w:val="24"/>
+          <w:shd w:val="clear" w:color="auto" w:fill="FFFFFF"/>
+        </w:rPr>
+        <w:t xml:space="preserve">Arduino IDE </w:t>
+      </w:r>
+    </w:p>
+    <w:p>
+      <w:pPr>
+        <w:rPr>
+          <w:rFonts w:cs="Times New Roman"/>
+          <w:szCs w:val="24"/>
+          <w:shd w:val="clear" w:color="auto" w:fill="FFFFFF"/>
+        </w:rPr>
+      </w:pPr>
+      <w:r>
+        <w:rPr>
+          <w:rFonts w:cs="Times New Roman"/>
+          <w:szCs w:val="24"/>
+          <w:shd w:val="clear" w:color="auto" w:fill="FFFFFF"/>
+        </w:rPr>
+        <w:t>The Arduino IDE is a cross platform application written in java programming language use for writing and uploading programs Arduino. This IDE was used to write and upload the program to put the site under monitoring and control.</w:t>
+      </w:r>
+    </w:p>
+    <w:p>
+      <w:pPr>
+        <w:pStyle w:val="ListParagraph"/>
+        <w:numPr>
+          <w:ilvl w:val="0"/>
+          <w:numId w:val="12"/>
+        </w:numPr>
+        <w:rPr>
+          <w:rFonts w:cs="Times New Roman"/>
+          <w:b/>
+          <w:szCs w:val="24"/>
+          <w:shd w:val="clear" w:color="auto" w:fill="FFFFFF"/>
+        </w:rPr>
+      </w:pPr>
+      <w:r>
+        <w:rPr>
+          <w:rFonts w:cs="Times New Roman"/>
+          <w:b/>
+          <w:szCs w:val="24"/>
+          <w:shd w:val="clear" w:color="auto" w:fill="FFFFFF"/>
+        </w:rPr>
+        <w:t>XAMPP Web Server</w:t>
+      </w:r>
+    </w:p>
+    <w:p>
+      <w:pPr>
+        <w:rPr>
+          <w:rFonts w:cs="Times New Roman"/>
+          <w:color w:val="222222"/>
+          <w:szCs w:val="24"/>
+          <w:shd w:val="clear" w:color="auto" w:fill="FFFFFF"/>
+        </w:rPr>
+      </w:pPr>
+      <w:r>
+        <w:rPr>
+          <w:rFonts w:cs="Times New Roman"/>
+          <w:szCs w:val="24"/>
+          <w:shd w:val="clear" w:color="auto" w:fill="FFFFFF"/>
+        </w:rPr>
+        <w:t>XAMPP stands for Cross-Platform</w:t>
+      </w:r>
+      <w:r>
+        <w:rPr>
+          <w:rFonts w:cs="Times New Roman"/>
+          <w:szCs w:val="24"/>
+          <w:shd w:val="clear" w:color="auto" w:fill="FFFFFF"/>
+        </w:rPr>
+        <w:t xml:space="preserve"> (X)</w:t>
+      </w:r>
+      <w:r>
+        <w:rPr>
+          <w:rFonts w:cs="Times New Roman"/>
+          <w:szCs w:val="24"/>
+          <w:shd w:val="clear" w:color="auto" w:fill="FFFFFF"/>
+        </w:rPr>
+        <w:t>, Apache</w:t>
+      </w:r>
+      <w:r>
+        <w:rPr>
+          <w:rFonts w:cs="Times New Roman"/>
+          <w:szCs w:val="24"/>
+          <w:shd w:val="clear" w:color="auto" w:fill="FFFFFF"/>
+        </w:rPr>
+        <w:t xml:space="preserve"> (A)</w:t>
+      </w:r>
+      <w:r>
+        <w:rPr>
+          <w:rFonts w:cs="Times New Roman"/>
+          <w:szCs w:val="24"/>
+          <w:shd w:val="clear" w:color="auto" w:fill="FFFFFF"/>
+        </w:rPr>
+        <w:t>, MariaDB</w:t>
+      </w:r>
+      <w:r>
+        <w:rPr>
+          <w:rFonts w:cs="Times New Roman"/>
+          <w:szCs w:val="24"/>
+          <w:shd w:val="clear" w:color="auto" w:fill="FFFFFF"/>
+        </w:rPr>
+        <w:t xml:space="preserve"> (M)</w:t>
+      </w:r>
+      <w:r>
+        <w:rPr>
+          <w:rFonts w:cs="Times New Roman"/>
+          <w:szCs w:val="24"/>
+          <w:shd w:val="clear" w:color="auto" w:fill="FFFFFF"/>
+        </w:rPr>
+        <w:t>, PHP</w:t>
+      </w:r>
+      <w:r>
+        <w:rPr>
+          <w:rFonts w:cs="Times New Roman"/>
+          <w:szCs w:val="24"/>
+          <w:shd w:val="clear" w:color="auto" w:fill="FFFFFF"/>
+        </w:rPr>
+        <w:t xml:space="preserve"> (P)</w:t>
+      </w:r>
+      <w:r>
+        <w:rPr>
+          <w:rFonts w:cs="Times New Roman"/>
+          <w:szCs w:val="24"/>
+          <w:shd w:val="clear" w:color="auto" w:fill="FFFFFF"/>
+        </w:rPr>
+        <w:t xml:space="preserve"> and Perl</w:t>
+      </w:r>
+      <w:r>
+        <w:rPr>
+          <w:rFonts w:cs="Times New Roman"/>
+          <w:szCs w:val="24"/>
+          <w:shd w:val="clear" w:color="auto" w:fill="FFFFFF"/>
+        </w:rPr>
+        <w:t xml:space="preserve"> (P)</w:t>
+      </w:r>
+      <w:r>
+        <w:rPr>
+          <w:rFonts w:cs="Times New Roman"/>
+          <w:szCs w:val="24"/>
+          <w:shd w:val="clear" w:color="auto" w:fill="FFFFFF"/>
+        </w:rPr>
+        <w:t>.</w:t>
+      </w:r>
+      <w:r>
+        <w:rPr>
+          <w:rFonts w:cs="Times New Roman"/>
+          <w:color w:val="222222"/>
+          <w:szCs w:val="24"/>
+          <w:shd w:val="clear" w:color="auto" w:fill="FFFFFF"/>
+        </w:rPr>
+        <w:t> It is a simple, lightweight Apache distribution that makes it extremely easy for developers to create a local web server for testing and deployment purposes</w:t>
+      </w:r>
+      <w:r>
+        <w:rPr>
+          <w:rFonts w:cs="Times New Roman"/>
+          <w:color w:val="222222"/>
+          <w:szCs w:val="24"/>
+          <w:shd w:val="clear" w:color="auto" w:fill="FFFFFF"/>
+        </w:rPr>
+        <w:t>. This study made use of the XAMPP</w:t>
+      </w:r>
+      <w:r>
+        <w:rPr>
+          <w:rFonts w:cs="Times New Roman"/>
+          <w:color w:val="222222"/>
+          <w:szCs w:val="24"/>
+          <w:shd w:val="clear" w:color="auto" w:fill="FFFFFF"/>
+        </w:rPr>
+        <w:t xml:space="preserve"> </w:t>
+      </w:r>
+      <w:r>
+        <w:rPr>
+          <w:rFonts w:cs="Times New Roman"/>
+          <w:color w:val="222222"/>
+          <w:szCs w:val="24"/>
+          <w:shd w:val="clear" w:color="auto" w:fill="FFFFFF"/>
+        </w:rPr>
+        <w:t xml:space="preserve">functionalities to implement a local web server that can </w:t>
+      </w:r>
+      <w:r>
+        <w:rPr>
+          <w:rFonts w:cs="Times New Roman"/>
+          <w:color w:val="222222"/>
+          <w:szCs w:val="24"/>
+          <w:shd w:val="clear" w:color="auto" w:fill="FFFFFF"/>
+        </w:rPr>
+        <w:t>be used</w:t>
+      </w:r>
+      <w:r>
+        <w:rPr>
+          <w:rFonts w:cs="Times New Roman"/>
+          <w:color w:val="222222"/>
+          <w:szCs w:val="24"/>
+          <w:shd w:val="clear" w:color="auto" w:fill="FFFFFF"/>
+        </w:rPr>
+        <w:t xml:space="preserve"> to display information collected </w:t>
+      </w:r>
+      <w:r>
+        <w:rPr>
+          <w:rFonts w:cs="Times New Roman"/>
+          <w:color w:val="222222"/>
+          <w:szCs w:val="24"/>
+          <w:shd w:val="clear" w:color="auto" w:fill="FFFFFF"/>
+        </w:rPr>
+        <w:lastRenderedPageBreak/>
+        <w:t>base station sites.</w:t>
+      </w:r>
+      <w:r>
+        <w:rPr>
+          <w:rFonts w:cs="Times New Roman"/>
+          <w:color w:val="222222"/>
+          <w:szCs w:val="24"/>
+          <w:shd w:val="clear" w:color="auto" w:fill="FFFFFF"/>
+        </w:rPr>
+        <w:t xml:space="preserve"> PHP: Hypertext Processor (PHP), is a </w:t>
+      </w:r>
+      <w:r>
+        <w:rPr>
+          <w:rFonts w:cs="Times New Roman"/>
+          <w:color w:val="222222"/>
+          <w:szCs w:val="24"/>
+          <w:shd w:val="clear" w:color="auto" w:fill="FFFFFF"/>
+        </w:rPr>
+        <w:t>server-side</w:t>
+      </w:r>
+      <w:r>
+        <w:rPr>
+          <w:rFonts w:cs="Times New Roman"/>
+          <w:color w:val="222222"/>
+          <w:szCs w:val="24"/>
+          <w:shd w:val="clear" w:color="auto" w:fill="FFFFFF"/>
+        </w:rPr>
+        <w:t xml:space="preserve"> scripting language used for web development integrated in XAMPP and was used to program the script that interacts the database and the web front end.</w:t>
+      </w:r>
+      <w:r>
+        <w:rPr>
+          <w:rFonts w:cs="Times New Roman"/>
+          <w:color w:val="222222"/>
+          <w:szCs w:val="24"/>
+          <w:shd w:val="clear" w:color="auto" w:fill="FFFFFF"/>
+        </w:rPr>
+        <w:t xml:space="preserve"> It queries the database for information concerning the current condition of the site.</w:t>
+      </w:r>
+      <w:r>
+        <w:rPr>
+          <w:rFonts w:cs="Times New Roman"/>
+          <w:color w:val="222222"/>
+          <w:szCs w:val="24"/>
+          <w:shd w:val="clear" w:color="auto" w:fill="FFFFFF"/>
+        </w:rPr>
+        <w:t xml:space="preserve"> PhpMyAdmin is a free and open source administration tool for MySQL and MariaDB also integrated into the XAMPP server which was used in this study as a tool to create database for the storage of site</w:t>
+      </w:r>
+      <w:r>
+        <w:rPr>
+          <w:rFonts w:cs="Times New Roman"/>
+          <w:color w:val="222222"/>
+          <w:szCs w:val="24"/>
+          <w:shd w:val="clear" w:color="auto" w:fill="FFFFFF"/>
+        </w:rPr>
+        <w:t>s</w:t>
+      </w:r>
+      <w:r>
+        <w:rPr>
+          <w:rFonts w:cs="Times New Roman"/>
+          <w:color w:val="222222"/>
+          <w:szCs w:val="24"/>
+          <w:shd w:val="clear" w:color="auto" w:fill="FFFFFF"/>
+        </w:rPr>
+        <w:t xml:space="preserve"> data using the MySQL database language.</w:t>
+      </w:r>
+      <w:r>
+        <w:rPr>
+          <w:rFonts w:cs="Times New Roman"/>
+          <w:color w:val="222222"/>
+          <w:szCs w:val="24"/>
+          <w:shd w:val="clear" w:color="auto" w:fill="FFFFFF"/>
+        </w:rPr>
+        <w:t xml:space="preserve"> </w:t>
+      </w:r>
+    </w:p>
+    <w:p>
+      <w:pPr>
+        <w:pStyle w:val="ListParagraph"/>
+        <w:numPr>
+          <w:ilvl w:val="0"/>
+          <w:numId w:val="12"/>
+        </w:numPr>
+        <w:rPr>
+          <w:rFonts w:cs="Times New Roman"/>
+          <w:b/>
+          <w:szCs w:val="24"/>
+          <w:shd w:val="clear" w:color="auto" w:fill="FFFFFF"/>
+        </w:rPr>
+      </w:pPr>
+      <w:r>
+        <w:rPr>
+          <w:rFonts w:cs="Times New Roman"/>
+          <w:b/>
+          <w:szCs w:val="24"/>
+          <w:shd w:val="clear" w:color="auto" w:fill="FFFFFF"/>
+        </w:rPr>
+        <w:t>GSM module</w:t>
+      </w:r>
+      <w:r>
+        <w:rPr>
+          <w:rFonts w:cs="Times New Roman"/>
+          <w:b/>
+          <w:szCs w:val="24"/>
+          <w:shd w:val="clear" w:color="auto" w:fill="FFFFFF"/>
+        </w:rPr>
+        <w:t xml:space="preserve"> (SIM900)</w:t>
+      </w:r>
+    </w:p>
+    <w:p>
+      <w:pPr>
+        <w:rPr>
+          <w:rFonts w:cs="Times New Roman"/>
+          <w:szCs w:val="24"/>
+          <w:shd w:val="clear" w:color="auto" w:fill="FFFFFF"/>
+        </w:rPr>
+      </w:pPr>
+      <w:r>
+        <w:rPr>
+          <w:rFonts w:cs="Times New Roman"/>
+          <w:szCs w:val="24"/>
+          <w:shd w:val="clear" w:color="auto" w:fill="FFFFFF"/>
+        </w:rPr>
+        <w:t>The</w:t>
+      </w:r>
+      <w:r>
+        <w:rPr>
+          <w:rFonts w:cs="Times New Roman"/>
+          <w:szCs w:val="24"/>
+          <w:shd w:val="clear" w:color="auto" w:fill="FFFFFF"/>
+        </w:rPr>
+        <w:t xml:space="preserve"> SIM900 described in chapter 2, was used for the sending and receiving of messages at the base station sites.</w:t>
+      </w:r>
+    </w:p>
+    <w:p>
+      <w:pPr>
+        <w:pStyle w:val="ListParagraph"/>
+        <w:numPr>
+          <w:ilvl w:val="0"/>
+          <w:numId w:val="12"/>
+        </w:numPr>
+        <w:rPr>
+          <w:rFonts w:cs="Times New Roman"/>
+          <w:b/>
+          <w:szCs w:val="24"/>
+          <w:shd w:val="clear" w:color="auto" w:fill="FFFFFF"/>
+        </w:rPr>
+      </w:pPr>
+      <w:r>
+        <w:rPr>
+          <w:rFonts w:cs="Times New Roman"/>
+          <w:b/>
+          <w:szCs w:val="24"/>
+          <w:shd w:val="clear" w:color="auto" w:fill="FFFFFF"/>
+        </w:rPr>
+        <w:t>Arduino Uno</w:t>
+      </w:r>
+    </w:p>
+    <w:p>
+      <w:pPr>
+        <w:rPr>
+          <w:rFonts w:cs="Times New Roman"/>
+          <w:szCs w:val="24"/>
+          <w:shd w:val="clear" w:color="auto" w:fill="FFFFFF"/>
+        </w:rPr>
+      </w:pPr>
+      <w:r>
+        <w:rPr>
+          <w:rFonts w:cs="Times New Roman"/>
+          <w:szCs w:val="24"/>
+          <w:shd w:val="clear" w:color="auto" w:fill="FFFFFF"/>
+        </w:rPr>
+        <w:t>The Arduino Uno</w:t>
+      </w:r>
+      <w:r>
+        <w:rPr>
+          <w:rFonts w:cs="Times New Roman"/>
+          <w:szCs w:val="24"/>
+          <w:shd w:val="clear" w:color="auto" w:fill="FFFFFF"/>
+        </w:rPr>
+        <w:t xml:space="preserve"> (ATmega328p)</w:t>
+      </w:r>
+      <w:r>
+        <w:rPr>
+          <w:rFonts w:cs="Times New Roman"/>
+          <w:szCs w:val="24"/>
+          <w:shd w:val="clear" w:color="auto" w:fill="FFFFFF"/>
+        </w:rPr>
+        <w:t xml:space="preserve"> board described in chapter 2, was used as the microcontroller to control the various devices at the base station.</w:t>
+      </w:r>
+    </w:p>
+    <w:p>
+      <w:pPr>
+        <w:pStyle w:val="ListParagraph"/>
+        <w:numPr>
+          <w:ilvl w:val="0"/>
+          <w:numId w:val="12"/>
+        </w:numPr>
+        <w:rPr>
+          <w:rFonts w:cs="Times New Roman"/>
+          <w:b/>
+          <w:szCs w:val="24"/>
+          <w:shd w:val="clear" w:color="auto" w:fill="FFFFFF"/>
+        </w:rPr>
+      </w:pPr>
+      <w:r>
+        <w:rPr>
+          <w:rFonts w:cs="Times New Roman"/>
+          <w:b/>
+          <w:szCs w:val="24"/>
+          <w:shd w:val="clear" w:color="auto" w:fill="FFFFFF"/>
+        </w:rPr>
+        <w:t>Bread board</w:t>
+      </w:r>
+    </w:p>
+    <w:p>
+      <w:pPr>
+        <w:rPr>
+          <w:rFonts w:cs="Times New Roman"/>
+          <w:szCs w:val="24"/>
+          <w:shd w:val="clear" w:color="auto" w:fill="FFFFFF"/>
+        </w:rPr>
+      </w:pPr>
+      <w:r>
+        <w:rPr>
+          <w:rFonts w:cs="Times New Roman"/>
+          <w:szCs w:val="24"/>
+          <w:shd w:val="clear" w:color="auto" w:fill="FFFFFF"/>
+        </w:rPr>
+        <w:t>It is a construction base for prototyping of electronic</w:t>
+      </w:r>
+      <w:r>
+        <w:rPr>
+          <w:rFonts w:cs="Times New Roman"/>
+          <w:szCs w:val="24"/>
+          <w:shd w:val="clear" w:color="auto" w:fill="FFFFFF"/>
+        </w:rPr>
+        <w:t xml:space="preserve"> and it was used in this project to present the prototype </w:t>
       </w:r>
       <w:bookmarkStart w:id="0" w:name="_GoBack"/>
       <w:bookmarkEnd w:id="0"/>
+    </w:p>
+    <w:p>
+      <w:pPr>
+        <w:pStyle w:val="ListParagraph"/>
+        <w:numPr>
+          <w:ilvl w:val="0"/>
+          <w:numId w:val="12"/>
+        </w:numPr>
+        <w:rPr>
+          <w:rFonts w:cs="Times New Roman"/>
+          <w:b/>
+          <w:szCs w:val="24"/>
+          <w:shd w:val="clear" w:color="auto" w:fill="FFFFFF"/>
+        </w:rPr>
+      </w:pPr>
+      <w:r>
+        <w:rPr>
+          <w:rFonts w:cs="Times New Roman"/>
+          <w:b/>
+          <w:szCs w:val="24"/>
+          <w:shd w:val="clear" w:color="auto" w:fill="FFFFFF"/>
+        </w:rPr>
+        <w:t>Jumper Wires</w:t>
+      </w:r>
+      <w:r>
+        <w:rPr>
+          <w:rFonts w:cs="Times New Roman"/>
+          <w:b/>
+          <w:szCs w:val="24"/>
+          <w:shd w:val="clear" w:color="auto" w:fill="FFFFFF"/>
+        </w:rPr>
+        <w:t xml:space="preserve"> and Wires</w:t>
+      </w:r>
+    </w:p>
+    <w:p>
+      <w:pPr>
+        <w:pStyle w:val="ListParagraph"/>
+        <w:numPr>
+          <w:ilvl w:val="0"/>
+          <w:numId w:val="12"/>
+        </w:numPr>
+        <w:rPr>
+          <w:rFonts w:cs="Times New Roman"/>
+          <w:b/>
+          <w:szCs w:val="24"/>
+          <w:shd w:val="clear" w:color="auto" w:fill="FFFFFF"/>
+        </w:rPr>
+      </w:pPr>
+      <w:proofErr w:type="spellStart"/>
+      <w:r>
+        <w:rPr>
+          <w:rFonts w:cs="Times New Roman"/>
+          <w:b/>
+          <w:szCs w:val="24"/>
+          <w:shd w:val="clear" w:color="auto" w:fill="FFFFFF"/>
+        </w:rPr>
+        <w:t>Resitor</w:t>
+      </w:r>
+      <w:proofErr w:type="spellEnd"/>
+      <w:r>
+        <w:rPr>
+          <w:rFonts w:cs="Times New Roman"/>
+          <w:b/>
+          <w:szCs w:val="24"/>
+          <w:shd w:val="clear" w:color="auto" w:fill="FFFFFF"/>
+        </w:rPr>
+        <w:t>, fan</w:t>
+      </w:r>
+      <w:r>
+        <w:rPr>
+          <w:rFonts w:cs="Times New Roman"/>
+          <w:b/>
+          <w:szCs w:val="24"/>
+          <w:shd w:val="clear" w:color="auto" w:fill="FFFFFF"/>
+        </w:rPr>
+        <w:t>, transistor</w:t>
+      </w:r>
+      <w:r>
+        <w:rPr>
+          <w:rFonts w:cs="Times New Roman"/>
+          <w:b/>
+          <w:szCs w:val="24"/>
+          <w:shd w:val="clear" w:color="auto" w:fill="FFFFFF"/>
+        </w:rPr>
+        <w:t xml:space="preserve"> and </w:t>
+      </w:r>
+      <w:proofErr w:type="spellStart"/>
+      <w:r>
+        <w:rPr>
+          <w:rFonts w:cs="Times New Roman"/>
+          <w:b/>
+          <w:szCs w:val="24"/>
+          <w:shd w:val="clear" w:color="auto" w:fill="FFFFFF"/>
+        </w:rPr>
+        <w:t>free wheeling</w:t>
+      </w:r>
+      <w:proofErr w:type="spellEnd"/>
+      <w:r>
+        <w:rPr>
+          <w:rFonts w:cs="Times New Roman"/>
+          <w:b/>
+          <w:szCs w:val="24"/>
+          <w:shd w:val="clear" w:color="auto" w:fill="FFFFFF"/>
+        </w:rPr>
+        <w:t xml:space="preserve"> diode</w:t>
+      </w:r>
+    </w:p>
+    <w:p>
+      <w:pPr>
+        <w:pStyle w:val="ListParagraph"/>
+        <w:numPr>
+          <w:ilvl w:val="0"/>
+          <w:numId w:val="12"/>
+        </w:numPr>
+        <w:rPr>
+          <w:rFonts w:cs="Times New Roman"/>
+          <w:b/>
+          <w:szCs w:val="24"/>
+          <w:shd w:val="clear" w:color="auto" w:fill="FFFFFF"/>
+        </w:rPr>
+      </w:pPr>
+      <w:r>
+        <w:rPr>
+          <w:rFonts w:cs="Times New Roman"/>
+          <w:b/>
+          <w:szCs w:val="24"/>
+          <w:shd w:val="clear" w:color="auto" w:fill="FFFFFF"/>
+        </w:rPr>
+        <w:t>Buzzer</w:t>
+      </w:r>
+    </w:p>
+    <w:p>
+      <w:pPr>
+        <w:pStyle w:val="ListParagraph"/>
+        <w:numPr>
+          <w:ilvl w:val="0"/>
+          <w:numId w:val="12"/>
+        </w:numPr>
+        <w:rPr>
+          <w:rFonts w:cs="Times New Roman"/>
+          <w:b/>
+          <w:szCs w:val="24"/>
+          <w:shd w:val="clear" w:color="auto" w:fill="FFFFFF"/>
+        </w:rPr>
+      </w:pPr>
+      <w:r>
+        <w:rPr>
+          <w:rFonts w:cs="Times New Roman"/>
+          <w:b/>
+          <w:szCs w:val="24"/>
+          <w:shd w:val="clear" w:color="auto" w:fill="FFFFFF"/>
+        </w:rPr>
+        <w:t>Smoke sensor and temperature Sensor</w:t>
+      </w:r>
+    </w:p>
+    <w:p>
+      <w:pPr>
+        <w:pStyle w:val="ListParagraph"/>
+        <w:numPr>
+          <w:ilvl w:val="0"/>
+          <w:numId w:val="12"/>
+        </w:numPr>
+        <w:rPr>
+          <w:rFonts w:cs="Times New Roman"/>
+          <w:b/>
+          <w:szCs w:val="24"/>
+          <w:shd w:val="clear" w:color="auto" w:fill="FFFFFF"/>
+        </w:rPr>
+      </w:pPr>
+      <w:r>
+        <w:rPr>
+          <w:rFonts w:cs="Times New Roman"/>
+          <w:b/>
+          <w:szCs w:val="24"/>
+          <w:shd w:val="clear" w:color="auto" w:fill="FFFFFF"/>
+        </w:rPr>
+        <w:t>Fuel level sensor and motion sensor</w:t>
+      </w:r>
+    </w:p>
+    <w:p>
+      <w:pPr>
+        <w:pStyle w:val="ListParagraph"/>
+        <w:numPr>
+          <w:ilvl w:val="0"/>
+          <w:numId w:val="12"/>
+        </w:numPr>
+        <w:rPr>
+          <w:rFonts w:cs="Times New Roman"/>
+          <w:b/>
+          <w:szCs w:val="24"/>
+          <w:shd w:val="clear" w:color="auto" w:fill="FFFFFF"/>
+        </w:rPr>
+      </w:pPr>
+      <w:r>
+        <w:rPr>
+          <w:rFonts w:cs="Times New Roman"/>
+          <w:b/>
+          <w:szCs w:val="24"/>
+          <w:shd w:val="clear" w:color="auto" w:fill="FFFFFF"/>
+        </w:rPr>
+        <w:t>Relay module</w:t>
+      </w:r>
+      <w:r>
+        <w:rPr>
+          <w:rFonts w:cs="Times New Roman"/>
+          <w:b/>
+          <w:szCs w:val="24"/>
+          <w:shd w:val="clear" w:color="auto" w:fill="FFFFFF"/>
+        </w:rPr>
+        <w:t>, head plug, bulb holder, bulb</w:t>
+      </w:r>
+    </w:p>
+    <w:p>
+      <w:pPr>
+        <w:pStyle w:val="ListParagraph"/>
+        <w:numPr>
+          <w:ilvl w:val="0"/>
+          <w:numId w:val="12"/>
+        </w:numPr>
+        <w:rPr>
+          <w:rFonts w:cs="Times New Roman"/>
+          <w:b/>
+          <w:szCs w:val="24"/>
+          <w:shd w:val="clear" w:color="auto" w:fill="FFFFFF"/>
+        </w:rPr>
+      </w:pPr>
+      <w:r>
+        <w:rPr>
+          <w:rFonts w:cs="Times New Roman"/>
+          <w:b/>
+          <w:szCs w:val="24"/>
+          <w:shd w:val="clear" w:color="auto" w:fill="FFFFFF"/>
+        </w:rPr>
+        <w:t>Liquid Crystal Display</w:t>
+      </w:r>
+    </w:p>
+    <w:p>
+      <w:pPr>
+        <w:pStyle w:val="ListParagraph"/>
+        <w:numPr>
+          <w:ilvl w:val="0"/>
+          <w:numId w:val="12"/>
+        </w:numPr>
+        <w:rPr>
+          <w:rFonts w:cs="Times New Roman"/>
+          <w:b/>
+          <w:szCs w:val="24"/>
+          <w:shd w:val="clear" w:color="auto" w:fill="FFFFFF"/>
+        </w:rPr>
+      </w:pPr>
+      <w:r>
+        <w:rPr>
+          <w:rFonts w:cs="Times New Roman"/>
+          <w:b/>
+          <w:szCs w:val="24"/>
+          <w:shd w:val="clear" w:color="auto" w:fill="FFFFFF"/>
+        </w:rPr>
+        <w:t>I2C</w:t>
+      </w:r>
+    </w:p>
+    <w:p>
+      <w:pPr>
+        <w:pStyle w:val="ListParagraph"/>
+        <w:numPr>
+          <w:ilvl w:val="0"/>
+          <w:numId w:val="12"/>
+        </w:numPr>
+        <w:rPr>
+          <w:rFonts w:cs="Times New Roman"/>
+          <w:b/>
+          <w:szCs w:val="24"/>
+          <w:shd w:val="clear" w:color="auto" w:fill="FFFFFF"/>
+        </w:rPr>
+      </w:pPr>
+      <w:r>
+        <w:rPr>
+          <w:rFonts w:cs="Times New Roman"/>
+          <w:b/>
+          <w:szCs w:val="24"/>
+          <w:shd w:val="clear" w:color="auto" w:fill="FFFFFF"/>
+        </w:rPr>
+        <w:t>Huawei 3g modem</w:t>
+      </w:r>
+    </w:p>
+    <w:p>
+      <w:pPr>
+        <w:pStyle w:val="ListParagraph"/>
+        <w:numPr>
+          <w:ilvl w:val="0"/>
+          <w:numId w:val="12"/>
+        </w:numPr>
+        <w:rPr>
+          <w:rFonts w:cs="Times New Roman"/>
+          <w:b/>
+          <w:szCs w:val="24"/>
+          <w:shd w:val="clear" w:color="auto" w:fill="FFFFFF"/>
+        </w:rPr>
+      </w:pPr>
+      <w:r>
+        <w:rPr>
+          <w:rFonts w:cs="Times New Roman"/>
+          <w:b/>
+          <w:szCs w:val="24"/>
+          <w:shd w:val="clear" w:color="auto" w:fill="FFFFFF"/>
+        </w:rPr>
+        <w:t>SIM Cards</w:t>
+      </w:r>
+      <w:r>
+        <w:rPr>
+          <w:rFonts w:cs="Times New Roman"/>
+          <w:b/>
+          <w:szCs w:val="24"/>
+          <w:shd w:val="clear" w:color="auto" w:fill="FFFFFF"/>
+        </w:rPr>
+        <w:t xml:space="preserve"> </w:t>
+      </w:r>
     </w:p>
     <w:p/>
     <w:p/>
@@ -5300,8 +6260,6 @@
     <w:p/>
     <w:p/>
     <w:p/>
-    <w:p/>
-    <w:p/>
     <w:p>
       <w:pPr>
         <w:tabs>
@@ -5548,7 +6506,6 @@
           <w:rFonts w:cs="Times New Roman"/>
           <w:szCs w:val="24"/>
         </w:rPr>
-        <w:lastRenderedPageBreak/>
         <w:t xml:space="preserve">[4]: </w:t>
       </w:r>
       <w:r>
@@ -5912,6 +6869,92 @@
     </w:lvl>
   </w:abstractNum>
   <w:abstractNum w:abstractNumId="1" w15:restartNumberingAfterBreak="0">
+    <w:nsid w:val="133A3997"/>
+    <w:multiLevelType w:val="hybridMultilevel"/>
+    <w:tmpl w:val="08B6B020"/>
+    <w:lvl w:ilvl="0" w:tplc="0409000F">
+      <w:start w:val="1"/>
+      <w:numFmt w:val="decimal"/>
+      <w:lvlText w:val="%1."/>
+      <w:lvlJc w:val="left"/>
+      <w:pPr>
+        <w:ind w:left="720" w:hanging="360"/>
+      </w:pPr>
+    </w:lvl>
+    <w:lvl w:ilvl="1" w:tplc="04090019" w:tentative="1">
+      <w:start w:val="1"/>
+      <w:numFmt w:val="lowerLetter"/>
+      <w:lvlText w:val="%2."/>
+      <w:lvlJc w:val="left"/>
+      <w:pPr>
+        <w:ind w:left="1440" w:hanging="360"/>
+      </w:pPr>
+    </w:lvl>
+    <w:lvl w:ilvl="2" w:tplc="0409001B" w:tentative="1">
+      <w:start w:val="1"/>
+      <w:numFmt w:val="lowerRoman"/>
+      <w:lvlText w:val="%3."/>
+      <w:lvlJc w:val="right"/>
+      <w:pPr>
+        <w:ind w:left="2160" w:hanging="180"/>
+      </w:pPr>
+    </w:lvl>
+    <w:lvl w:ilvl="3" w:tplc="0409000F" w:tentative="1">
+      <w:start w:val="1"/>
+      <w:numFmt w:val="decimal"/>
+      <w:lvlText w:val="%4."/>
+      <w:lvlJc w:val="left"/>
+      <w:pPr>
+        <w:ind w:left="2880" w:hanging="360"/>
+      </w:pPr>
+    </w:lvl>
+    <w:lvl w:ilvl="4" w:tplc="04090019" w:tentative="1">
+      <w:start w:val="1"/>
+      <w:numFmt w:val="lowerLetter"/>
+      <w:lvlText w:val="%5."/>
+      <w:lvlJc w:val="left"/>
+      <w:pPr>
+        <w:ind w:left="3600" w:hanging="360"/>
+      </w:pPr>
+    </w:lvl>
+    <w:lvl w:ilvl="5" w:tplc="0409001B" w:tentative="1">
+      <w:start w:val="1"/>
+      <w:numFmt w:val="lowerRoman"/>
+      <w:lvlText w:val="%6."/>
+      <w:lvlJc w:val="right"/>
+      <w:pPr>
+        <w:ind w:left="4320" w:hanging="180"/>
+      </w:pPr>
+    </w:lvl>
+    <w:lvl w:ilvl="6" w:tplc="0409000F" w:tentative="1">
+      <w:start w:val="1"/>
+      <w:numFmt w:val="decimal"/>
+      <w:lvlText w:val="%7."/>
+      <w:lvlJc w:val="left"/>
+      <w:pPr>
+        <w:ind w:left="5040" w:hanging="360"/>
+      </w:pPr>
+    </w:lvl>
+    <w:lvl w:ilvl="7" w:tplc="04090019" w:tentative="1">
+      <w:start w:val="1"/>
+      <w:numFmt w:val="lowerLetter"/>
+      <w:lvlText w:val="%8."/>
+      <w:lvlJc w:val="left"/>
+      <w:pPr>
+        <w:ind w:left="5760" w:hanging="360"/>
+      </w:pPr>
+    </w:lvl>
+    <w:lvl w:ilvl="8" w:tplc="0409001B" w:tentative="1">
+      <w:start w:val="1"/>
+      <w:numFmt w:val="lowerRoman"/>
+      <w:lvlText w:val="%9."/>
+      <w:lvlJc w:val="right"/>
+      <w:pPr>
+        <w:ind w:left="6480" w:hanging="180"/>
+      </w:pPr>
+    </w:lvl>
+  </w:abstractNum>
+  <w:abstractNum w:abstractNumId="2" w15:restartNumberingAfterBreak="0">
     <w:nsid w:val="213D6BB1"/>
     <w:multiLevelType w:val="hybridMultilevel"/>
     <w:tmpl w:val="5B2AC3AC"/>
@@ -6000,7 +7043,7 @@
       </w:pPr>
     </w:lvl>
   </w:abstractNum>
-  <w:abstractNum w:abstractNumId="2" w15:restartNumberingAfterBreak="0">
+  <w:abstractNum w:abstractNumId="3" w15:restartNumberingAfterBreak="0">
     <w:nsid w:val="2D316714"/>
     <w:multiLevelType w:val="multilevel"/>
     <w:tmpl w:val="F4CA75E4"/>
@@ -6113,7 +7156,7 @@
       </w:rPr>
     </w:lvl>
   </w:abstractNum>
-  <w:abstractNum w:abstractNumId="3" w15:restartNumberingAfterBreak="0">
+  <w:abstractNum w:abstractNumId="4" w15:restartNumberingAfterBreak="0">
     <w:nsid w:val="329A795E"/>
     <w:multiLevelType w:val="multilevel"/>
     <w:tmpl w:val="9EAA7894"/>
@@ -6231,7 +7274,7 @@
       </w:rPr>
     </w:lvl>
   </w:abstractNum>
-  <w:abstractNum w:abstractNumId="4" w15:restartNumberingAfterBreak="0">
+  <w:abstractNum w:abstractNumId="5" w15:restartNumberingAfterBreak="0">
     <w:nsid w:val="393E4B89"/>
     <w:multiLevelType w:val="hybridMultilevel"/>
     <w:tmpl w:val="38A2169A"/>
@@ -6344,7 +7387,7 @@
       </w:rPr>
     </w:lvl>
   </w:abstractNum>
-  <w:abstractNum w:abstractNumId="5" w15:restartNumberingAfterBreak="0">
+  <w:abstractNum w:abstractNumId="6" w15:restartNumberingAfterBreak="0">
     <w:nsid w:val="47282008"/>
     <w:multiLevelType w:val="hybridMultilevel"/>
     <w:tmpl w:val="2EB06534"/>
@@ -6457,7 +7500,120 @@
       </w:rPr>
     </w:lvl>
   </w:abstractNum>
-  <w:abstractNum w:abstractNumId="6" w15:restartNumberingAfterBreak="0">
+  <w:abstractNum w:abstractNumId="7" w15:restartNumberingAfterBreak="0">
+    <w:nsid w:val="4BFD68DA"/>
+    <w:multiLevelType w:val="hybridMultilevel"/>
+    <w:tmpl w:val="92AC7254"/>
+    <w:lvl w:ilvl="0" w:tplc="04090001">
+      <w:start w:val="1"/>
+      <w:numFmt w:val="bullet"/>
+      <w:lvlText w:val=""/>
+      <w:lvlJc w:val="left"/>
+      <w:pPr>
+        <w:ind w:left="780" w:hanging="360"/>
+      </w:pPr>
+      <w:rPr>
+        <w:rFonts w:ascii="Symbol" w:hAnsi="Symbol" w:hint="default"/>
+      </w:rPr>
+    </w:lvl>
+    <w:lvl w:ilvl="1" w:tplc="04090003" w:tentative="1">
+      <w:start w:val="1"/>
+      <w:numFmt w:val="bullet"/>
+      <w:lvlText w:val="o"/>
+      <w:lvlJc w:val="left"/>
+      <w:pPr>
+        <w:ind w:left="1500" w:hanging="360"/>
+      </w:pPr>
+      <w:rPr>
+        <w:rFonts w:ascii="Courier New" w:hAnsi="Courier New" w:cs="Courier New" w:hint="default"/>
+      </w:rPr>
+    </w:lvl>
+    <w:lvl w:ilvl="2" w:tplc="04090005" w:tentative="1">
+      <w:start w:val="1"/>
+      <w:numFmt w:val="bullet"/>
+      <w:lvlText w:val=""/>
+      <w:lvlJc w:val="left"/>
+      <w:pPr>
+        <w:ind w:left="2220" w:hanging="360"/>
+      </w:pPr>
+      <w:rPr>
+        <w:rFonts w:ascii="Wingdings" w:hAnsi="Wingdings" w:hint="default"/>
+      </w:rPr>
+    </w:lvl>
+    <w:lvl w:ilvl="3" w:tplc="04090001" w:tentative="1">
+      <w:start w:val="1"/>
+      <w:numFmt w:val="bullet"/>
+      <w:lvlText w:val=""/>
+      <w:lvlJc w:val="left"/>
+      <w:pPr>
+        <w:ind w:left="2940" w:hanging="360"/>
+      </w:pPr>
+      <w:rPr>
+        <w:rFonts w:ascii="Symbol" w:hAnsi="Symbol" w:hint="default"/>
+      </w:rPr>
+    </w:lvl>
+    <w:lvl w:ilvl="4" w:tplc="04090003" w:tentative="1">
+      <w:start w:val="1"/>
+      <w:numFmt w:val="bullet"/>
+      <w:lvlText w:val="o"/>
+      <w:lvlJc w:val="left"/>
+      <w:pPr>
+        <w:ind w:left="3660" w:hanging="360"/>
+      </w:pPr>
+      <w:rPr>
+        <w:rFonts w:ascii="Courier New" w:hAnsi="Courier New" w:cs="Courier New" w:hint="default"/>
+      </w:rPr>
+    </w:lvl>
+    <w:lvl w:ilvl="5" w:tplc="04090005" w:tentative="1">
+      <w:start w:val="1"/>
+      <w:numFmt w:val="bullet"/>
+      <w:lvlText w:val=""/>
+      <w:lvlJc w:val="left"/>
+      <w:pPr>
+        <w:ind w:left="4380" w:hanging="360"/>
+      </w:pPr>
+      <w:rPr>
+        <w:rFonts w:ascii="Wingdings" w:hAnsi="Wingdings" w:hint="default"/>
+      </w:rPr>
+    </w:lvl>
+    <w:lvl w:ilvl="6" w:tplc="04090001" w:tentative="1">
+      <w:start w:val="1"/>
+      <w:numFmt w:val="bullet"/>
+      <w:lvlText w:val=""/>
+      <w:lvlJc w:val="left"/>
+      <w:pPr>
+        <w:ind w:left="5100" w:hanging="360"/>
+      </w:pPr>
+      <w:rPr>
+        <w:rFonts w:ascii="Symbol" w:hAnsi="Symbol" w:hint="default"/>
+      </w:rPr>
+    </w:lvl>
+    <w:lvl w:ilvl="7" w:tplc="04090003" w:tentative="1">
+      <w:start w:val="1"/>
+      <w:numFmt w:val="bullet"/>
+      <w:lvlText w:val="o"/>
+      <w:lvlJc w:val="left"/>
+      <w:pPr>
+        <w:ind w:left="5820" w:hanging="360"/>
+      </w:pPr>
+      <w:rPr>
+        <w:rFonts w:ascii="Courier New" w:hAnsi="Courier New" w:cs="Courier New" w:hint="default"/>
+      </w:rPr>
+    </w:lvl>
+    <w:lvl w:ilvl="8" w:tplc="04090005" w:tentative="1">
+      <w:start w:val="1"/>
+      <w:numFmt w:val="bullet"/>
+      <w:lvlText w:val=""/>
+      <w:lvlJc w:val="left"/>
+      <w:pPr>
+        <w:ind w:left="6540" w:hanging="360"/>
+      </w:pPr>
+      <w:rPr>
+        <w:rFonts w:ascii="Wingdings" w:hAnsi="Wingdings" w:hint="default"/>
+      </w:rPr>
+    </w:lvl>
+  </w:abstractNum>
+  <w:abstractNum w:abstractNumId="8" w15:restartNumberingAfterBreak="0">
     <w:nsid w:val="546033BF"/>
     <w:multiLevelType w:val="hybridMultilevel"/>
     <w:tmpl w:val="E5C20336"/>
@@ -6570,7 +7726,7 @@
       </w:rPr>
     </w:lvl>
   </w:abstractNum>
-  <w:abstractNum w:abstractNumId="7" w15:restartNumberingAfterBreak="0">
+  <w:abstractNum w:abstractNumId="9" w15:restartNumberingAfterBreak="0">
     <w:nsid w:val="5CBD187F"/>
     <w:multiLevelType w:val="multilevel"/>
     <w:tmpl w:val="F70C25D0"/>
@@ -6683,7 +7839,7 @@
       </w:rPr>
     </w:lvl>
   </w:abstractNum>
-  <w:abstractNum w:abstractNumId="8" w15:restartNumberingAfterBreak="0">
+  <w:abstractNum w:abstractNumId="10" w15:restartNumberingAfterBreak="0">
     <w:nsid w:val="7B082EA8"/>
     <w:multiLevelType w:val="hybridMultilevel"/>
     <w:tmpl w:val="33D24A50"/>
@@ -6770,19 +7926,19 @@
     </w:lvl>
   </w:abstractNum>
   <w:num w:numId="1">
+    <w:abstractNumId w:val="8"/>
+  </w:num>
+  <w:num w:numId="2">
+    <w:abstractNumId w:val="2"/>
+  </w:num>
+  <w:num w:numId="3">
+    <w:abstractNumId w:val="3"/>
+  </w:num>
+  <w:num w:numId="4">
     <w:abstractNumId w:val="6"/>
   </w:num>
-  <w:num w:numId="2">
-    <w:abstractNumId w:val="1"/>
-  </w:num>
-  <w:num w:numId="3">
-    <w:abstractNumId w:val="2"/>
-  </w:num>
-  <w:num w:numId="4">
-    <w:abstractNumId w:val="5"/>
-  </w:num>
   <w:num w:numId="5">
-    <w:abstractNumId w:val="2"/>
+    <w:abstractNumId w:val="3"/>
     <w:lvlOverride w:ilvl="0">
       <w:startOverride w:val="1"/>
     </w:lvlOverride>
@@ -6812,19 +7968,25 @@
     </w:lvlOverride>
   </w:num>
   <w:num w:numId="6">
-    <w:abstractNumId w:val="7"/>
+    <w:abstractNumId w:val="9"/>
   </w:num>
   <w:num w:numId="7">
-    <w:abstractNumId w:val="4"/>
+    <w:abstractNumId w:val="5"/>
   </w:num>
   <w:num w:numId="8">
     <w:abstractNumId w:val="0"/>
   </w:num>
   <w:num w:numId="9">
-    <w:abstractNumId w:val="8"/>
+    <w:abstractNumId w:val="10"/>
   </w:num>
   <w:num w:numId="10">
-    <w:abstractNumId w:val="3"/>
+    <w:abstractNumId w:val="4"/>
+  </w:num>
+  <w:num w:numId="11">
+    <w:abstractNumId w:val="7"/>
+  </w:num>
+  <w:num w:numId="12">
+    <w:abstractNumId w:val="1"/>
   </w:num>
 </w:numbering>
 </file>

</xml_diff>